<commit_message>
black and white images
</commit_message>
<xml_diff>
--- a/RuanGroupEval.docx
+++ b/RuanGroupEval.docx
@@ -172,7 +172,106 @@
           <w:sz w:val="24"/>
           <w:szCs w:val="24"/>
         </w:rPr>
-        <w:t>This is not</w:t>
+        <w:t>This is not a forum for negative personal comments. If you engage in disrespectful and/or personal criticisms of group members, I reserve the right to lower your grade for the project</w:t>
+      </w:r>
+      <w:r>
+        <w:rPr>
+          <w:rFonts w:ascii="Times New Roman" w:hAnsi="Times New Roman" w:cs="Times New Roman"/>
+          <w:sz w:val="24"/>
+          <w:szCs w:val="24"/>
+        </w:rPr>
+        <w:t>.  Because the groups are small, we cannot guarantee anonymity for your comments.</w:t>
+      </w:r>
+    </w:p>
+    <w:p>
+      <w:pPr>
+        <w:spacing w:after="0"/>
+        <w:rPr>
+          <w:rFonts w:ascii="Times New Roman" w:hAnsi="Times New Roman" w:cs="Times New Roman"/>
+          <w:sz w:val="24"/>
+          <w:szCs w:val="24"/>
+        </w:rPr>
+      </w:pPr>
+    </w:p>
+    <w:p>
+      <w:pPr>
+        <w:spacing w:after="0"/>
+      </w:pPr>
+      <w:r>
+        <w:rPr>
+          <w:rFonts w:ascii="Times New Roman" w:hAnsi="Times New Roman" w:cs="Times New Roman"/>
+          <w:sz w:val="24"/>
+          <w:szCs w:val="24"/>
+        </w:rPr>
+        <w:t>I will discuss this process further in lecture on Wednesday, November 9</w:t>
+      </w:r>
+      <w:r>
+        <w:rPr>
+          <w:rFonts w:ascii="Times New Roman" w:hAnsi="Times New Roman" w:cs="Times New Roman"/>
+          <w:sz w:val="24"/>
+          <w:szCs w:val="24"/>
+          <w:vertAlign w:val="superscript"/>
+        </w:rPr>
+        <w:t>th</w:t>
+      </w:r>
+      <w:r>
+        <w:rPr>
+          <w:rFonts w:ascii="Times New Roman" w:hAnsi="Times New Roman" w:cs="Times New Roman"/>
+          <w:sz w:val="24"/>
+          <w:szCs w:val="24"/>
+        </w:rPr>
+        <w:t>.</w:t>
+      </w:r>
+    </w:p>
+    <w:p>
+      <w:pPr>
+        <w:spacing w:after="0"/>
+        <w:rPr>
+          <w:rFonts w:ascii="Times New Roman" w:hAnsi="Times New Roman" w:cs="Times New Roman"/>
+          <w:sz w:val="24"/>
+          <w:szCs w:val="24"/>
+        </w:rPr>
+      </w:pPr>
+    </w:p>
+    <w:p>
+      <w:pPr>
+        <w:spacing w:after="0"/>
+        <w:rPr>
+          <w:rFonts w:ascii="Times New Roman" w:hAnsi="Times New Roman" w:cs="Times New Roman"/>
+          <w:sz w:val="24"/>
+          <w:szCs w:val="24"/>
+        </w:rPr>
+      </w:pPr>
+      <w:r>
+        <w:rPr>
+          <w:rFonts w:ascii="Times New Roman" w:hAnsi="Times New Roman" w:cs="Times New Roman"/>
+          <w:sz w:val="24"/>
+          <w:szCs w:val="24"/>
+        </w:rPr>
+        <w:t>SUBMISSION OF THIS COMPLETED FORM IS REQUIRED. IF YOU DO NOT SUBMIT THIS FORM, YOU WILL NOT RECEIVE A GRADE FOR THE COURSE UNTIL YOU TURN IT IN. THERE ARE ABSOLUTELY NO EXCEPTIONS TO THIS RULE.</w:t>
+      </w:r>
+    </w:p>
+    <w:p>
+      <w:pPr>
+        <w:spacing w:after="0"/>
+        <w:rPr>
+          <w:rFonts w:ascii="Times New Roman" w:hAnsi="Times New Roman" w:cs="Times New Roman"/>
+          <w:sz w:val="24"/>
+          <w:szCs w:val="24"/>
+        </w:rPr>
+      </w:pPr>
+    </w:p>
+    <w:p>
+      <w:pPr>
+        <w:spacing w:after="0"/>
+      </w:pPr>
+      <w:r>
+        <w:rPr>
+          <w:rFonts w:ascii="Times New Roman" w:hAnsi="Times New Roman" w:cs="Times New Roman"/>
+          <w:sz w:val="24"/>
+          <w:szCs w:val="24"/>
+        </w:rPr>
+        <w:t xml:space="preserve">The form is due on Thursday, December 8th at 11:30 am. This is the same deadline for the rest of the final assignment. Create a directory named </w:t>
       </w:r>
       <w:r>
         <w:rPr>
@@ -181,130 +280,6 @@
           <w:sz w:val="24"/>
           <w:szCs w:val="24"/>
         </w:rPr>
-        <w:t xml:space="preserve"> a forum for negative personal comments. If you engage in disrespectful and/or personal criticisms of group members, I reserve the right to lower your grade for the project</w:t>
-      </w:r>
-      <w:r>
-        <w:rPr>
-          <w:rFonts w:ascii="Times New Roman" w:hAnsi="Times New Roman" w:cs="Times New Roman"/>
-          <w:sz w:val="24"/>
-          <w:szCs w:val="24"/>
-        </w:rPr>
-        <w:t>.  Because the groups are small, we cannot guarantee anonymity for your comments.</w:t>
-      </w:r>
-    </w:p>
-    <w:p>
-      <w:pPr>
-        <w:spacing w:after="0"/>
-        <w:rPr>
-          <w:rFonts w:ascii="Times New Roman" w:hAnsi="Times New Roman" w:cs="Times New Roman"/>
-          <w:sz w:val="24"/>
-          <w:szCs w:val="24"/>
-        </w:rPr>
-      </w:pPr>
-    </w:p>
-    <w:p>
-      <w:pPr>
-        <w:spacing w:after="0"/>
-      </w:pPr>
-      <w:r>
-        <w:rPr>
-          <w:rFonts w:ascii="Times New Roman" w:hAnsi="Times New Roman" w:cs="Times New Roman"/>
-          <w:sz w:val="24"/>
-          <w:szCs w:val="24"/>
-        </w:rPr>
-        <w:t>I</w:t>
-      </w:r>
-      <w:r>
-        <w:rPr>
-          <w:rFonts w:ascii="Times New Roman" w:hAnsi="Times New Roman" w:cs="Times New Roman"/>
-          <w:sz w:val="24"/>
-          <w:szCs w:val="24"/>
-        </w:rPr>
-        <w:t xml:space="preserve"> will discuss this process further in lecture on Wednesday, November 9</w:t>
-      </w:r>
-      <w:r>
-        <w:rPr>
-          <w:rFonts w:ascii="Times New Roman" w:hAnsi="Times New Roman" w:cs="Times New Roman"/>
-          <w:sz w:val="24"/>
-          <w:szCs w:val="24"/>
-          <w:vertAlign w:val="superscript"/>
-        </w:rPr>
-        <w:t>th</w:t>
-      </w:r>
-      <w:r>
-        <w:rPr>
-          <w:rFonts w:ascii="Times New Roman" w:hAnsi="Times New Roman" w:cs="Times New Roman"/>
-          <w:sz w:val="24"/>
-          <w:szCs w:val="24"/>
-        </w:rPr>
-        <w:t>.</w:t>
-      </w:r>
-    </w:p>
-    <w:p>
-      <w:pPr>
-        <w:spacing w:after="0"/>
-        <w:rPr>
-          <w:rFonts w:ascii="Times New Roman" w:hAnsi="Times New Roman" w:cs="Times New Roman"/>
-          <w:sz w:val="24"/>
-          <w:szCs w:val="24"/>
-        </w:rPr>
-      </w:pPr>
-    </w:p>
-    <w:p>
-      <w:pPr>
-        <w:spacing w:after="0"/>
-        <w:rPr>
-          <w:rFonts w:ascii="Times New Roman" w:hAnsi="Times New Roman" w:cs="Times New Roman"/>
-          <w:sz w:val="24"/>
-          <w:szCs w:val="24"/>
-        </w:rPr>
-      </w:pPr>
-      <w:r>
-        <w:rPr>
-          <w:rFonts w:ascii="Times New Roman" w:hAnsi="Times New Roman" w:cs="Times New Roman"/>
-          <w:sz w:val="24"/>
-          <w:szCs w:val="24"/>
-        </w:rPr>
-        <w:t>SUBMISSION OF THIS COMPLETED FORM IS REQUIRED. IF YOU DO NOT SUBMIT THIS FORM, YOU WILL NOT RECEIVE A GRADE FOR THE COURSE UNTIL YOU TURN IT IN. THERE ARE ABSOLUTELY NO EXCEPTIONS T</w:t>
-      </w:r>
-      <w:r>
-        <w:rPr>
-          <w:rFonts w:ascii="Times New Roman" w:hAnsi="Times New Roman" w:cs="Times New Roman"/>
-          <w:sz w:val="24"/>
-          <w:szCs w:val="24"/>
-        </w:rPr>
-        <w:t>O THIS RULE.</w:t>
-      </w:r>
-    </w:p>
-    <w:p>
-      <w:pPr>
-        <w:spacing w:after="0"/>
-        <w:rPr>
-          <w:rFonts w:ascii="Times New Roman" w:hAnsi="Times New Roman" w:cs="Times New Roman"/>
-          <w:sz w:val="24"/>
-          <w:szCs w:val="24"/>
-        </w:rPr>
-      </w:pPr>
-    </w:p>
-    <w:p>
-      <w:pPr>
-        <w:spacing w:after="0"/>
-      </w:pPr>
-      <w:r>
-        <w:rPr>
-          <w:rFonts w:ascii="Times New Roman" w:hAnsi="Times New Roman" w:cs="Times New Roman"/>
-          <w:sz w:val="24"/>
-          <w:szCs w:val="24"/>
-        </w:rPr>
-        <w:t xml:space="preserve">The form is due on Thursday, December 8th at 11:30 am. This is the same deadline for the rest of the final assignment. Create a directory named </w:t>
-      </w:r>
-      <w:r>
-        <w:rPr>
-          <w:rFonts w:ascii="Times New Roman" w:hAnsi="Times New Roman" w:cs="Times New Roman"/>
-          <w:i/>
-          <w:sz w:val="24"/>
-          <w:szCs w:val="24"/>
-        </w:rPr>
         <w:t>evaluations</w:t>
       </w:r>
       <w:r>
@@ -313,43 +288,7 @@
           <w:sz w:val="24"/>
           <w:szCs w:val="24"/>
         </w:rPr>
-        <w:t xml:space="preserve"> on the server. Upload the file to that directory. Name the file [Name]</w:t>
-      </w:r>
-      <w:proofErr w:type="spellStart"/>
-      <w:proofErr w:type="gramStart"/>
-      <w:r>
-        <w:rPr>
-          <w:rFonts w:ascii="Times New Roman" w:hAnsi="Times New Roman" w:cs="Times New Roman"/>
-          <w:sz w:val="24"/>
-          <w:szCs w:val="24"/>
-        </w:rPr>
-        <w:t>GroupEval</w:t>
-      </w:r>
-      <w:proofErr w:type="spellEnd"/>
-      <w:r>
-        <w:rPr>
-          <w:rFonts w:ascii="Times New Roman" w:hAnsi="Times New Roman" w:cs="Times New Roman"/>
-          <w:sz w:val="24"/>
-          <w:szCs w:val="24"/>
-        </w:rPr>
-        <w:t>.[</w:t>
-      </w:r>
-      <w:proofErr w:type="gramEnd"/>
-      <w:r>
-        <w:rPr>
-          <w:rFonts w:ascii="Times New Roman" w:hAnsi="Times New Roman" w:cs="Times New Roman"/>
-          <w:sz w:val="24"/>
-          <w:szCs w:val="24"/>
-        </w:rPr>
-        <w:t>exten</w:t>
-      </w:r>
-      <w:r>
-        <w:rPr>
-          <w:rFonts w:ascii="Times New Roman" w:hAnsi="Times New Roman" w:cs="Times New Roman"/>
-          <w:sz w:val="24"/>
-          <w:szCs w:val="24"/>
-        </w:rPr>
-        <w:t>sion] in either Word or PDF format. So, for example, my file would be PalingGroupEval.pdf or PalingGroupEval.docx.</w:t>
+        <w:t xml:space="preserve"> on the server. Upload the file to that directory. Name the file [Name]GroupEval.[extension] in either Word or PDF format. So, for example, my file would be PalingGroupEval.pdf or PalingGroupEval.docx.</w:t>
       </w:r>
     </w:p>
     <w:p>
@@ -397,53 +336,41 @@
           <w:sz w:val="24"/>
           <w:szCs w:val="24"/>
         </w:rPr>
-        <w:t xml:space="preserve">Your </w:t>
-      </w:r>
-      <w:proofErr w:type="spellStart"/>
-      <w:proofErr w:type="gramStart"/>
-      <w:r>
-        <w:rPr>
-          <w:rFonts w:ascii="Times New Roman" w:hAnsi="Times New Roman" w:cs="Times New Roman"/>
-          <w:sz w:val="24"/>
-          <w:szCs w:val="24"/>
-        </w:rPr>
-        <w:t>Name:</w:t>
-      </w:r>
-      <w:r>
-        <w:rPr>
-          <w:rFonts w:ascii="Times New Roman" w:hAnsi="Times New Roman" w:cs="Times New Roman"/>
-          <w:sz w:val="24"/>
-          <w:szCs w:val="24"/>
-        </w:rPr>
-        <w:t>Keyi</w:t>
-      </w:r>
-      <w:proofErr w:type="spellEnd"/>
-      <w:proofErr w:type="gramEnd"/>
-      <w:r>
-        <w:rPr>
-          <w:rFonts w:ascii="Times New Roman" w:hAnsi="Times New Roman" w:cs="Times New Roman"/>
-          <w:sz w:val="24"/>
-          <w:szCs w:val="24"/>
-        </w:rPr>
-        <w:t xml:space="preserve"> Ruan</w:t>
-      </w:r>
-    </w:p>
-    <w:p>
-      <w:pPr>
-        <w:spacing w:after="0"/>
-        <w:rPr>
-          <w:rFonts w:ascii="Times New Roman" w:hAnsi="Times New Roman" w:cs="Times New Roman"/>
-          <w:sz w:val="24"/>
-          <w:szCs w:val="24"/>
-        </w:rPr>
-      </w:pPr>
-      <w:r>
-        <w:rPr>
-          <w:rFonts w:ascii="Times New Roman" w:hAnsi="Times New Roman" w:cs="Times New Roman"/>
-          <w:sz w:val="24"/>
-          <w:szCs w:val="24"/>
-        </w:rPr>
-        <w:t>Group Name: Group 5 Monday Morning Carpenter Blue 9:05AM</w:t>
+        <w:t>Your Name:</w:t>
+      </w:r>
+      <w:r>
+        <w:rPr>
+          <w:rFonts w:ascii="Times New Roman" w:hAnsi="Times New Roman" w:cs="Times New Roman"/>
+          <w:sz w:val="24"/>
+          <w:szCs w:val="24"/>
+        </w:rPr>
+        <w:t>Keyi Ruan</w:t>
+      </w:r>
+    </w:p>
+    <w:p>
+      <w:pPr>
+        <w:spacing w:after="0"/>
+        <w:rPr>
+          <w:rFonts w:ascii="Times New Roman" w:hAnsi="Times New Roman" w:cs="Times New Roman"/>
+          <w:sz w:val="24"/>
+          <w:szCs w:val="24"/>
+        </w:rPr>
+      </w:pPr>
+      <w:r>
+        <w:rPr>
+          <w:rFonts w:ascii="Times New Roman" w:hAnsi="Times New Roman" w:cs="Times New Roman"/>
+          <w:sz w:val="24"/>
+          <w:szCs w:val="24"/>
+        </w:rPr>
+        <w:t xml:space="preserve">Group Name: </w:t>
+      </w:r>
+      <w:r>
+        <w:rPr>
+          <w:rFonts w:ascii="Times New Roman" w:hAnsi="Times New Roman" w:cs="Times New Roman"/>
+          <w:sz w:val="24"/>
+          <w:szCs w:val="24"/>
+        </w:rPr>
+        <w:t>Apple for Grandparents</w:t>
       </w:r>
       <w:bookmarkStart w:id="0" w:name="_GoBack"/>
       <w:bookmarkEnd w:id="0"/>
@@ -473,59 +400,41 @@
         </w:rPr>
         <w:t xml:space="preserve">Colby </w:t>
       </w:r>
-      <w:proofErr w:type="spellStart"/>
-      <w:r>
-        <w:rPr>
-          <w:rFonts w:ascii="Times New Roman" w:hAnsi="Times New Roman" w:cs="Times New Roman"/>
-          <w:sz w:val="24"/>
-          <w:szCs w:val="24"/>
-        </w:rPr>
-        <w:t>Triolo</w:t>
-      </w:r>
-      <w:proofErr w:type="spellEnd"/>
-      <w:r>
-        <w:rPr>
-          <w:rFonts w:ascii="Times New Roman" w:hAnsi="Times New Roman" w:cs="Times New Roman"/>
-          <w:sz w:val="24"/>
-          <w:szCs w:val="24"/>
-        </w:rPr>
-        <w:t xml:space="preserve">, Jennifer Kauffman </w:t>
-      </w:r>
-    </w:p>
-    <w:p>
-      <w:pPr>
-        <w:spacing w:after="0"/>
-        <w:rPr>
-          <w:rFonts w:ascii="Times New Roman" w:hAnsi="Times New Roman" w:cs="Times New Roman"/>
-          <w:sz w:val="24"/>
-          <w:szCs w:val="24"/>
-        </w:rPr>
-      </w:pPr>
-    </w:p>
-    <w:p>
-      <w:pPr>
-        <w:spacing w:after="0"/>
-        <w:rPr>
-          <w:rFonts w:ascii="Times New Roman" w:hAnsi="Times New Roman" w:cs="Times New Roman"/>
-          <w:sz w:val="24"/>
-          <w:szCs w:val="24"/>
-        </w:rPr>
-      </w:pPr>
-      <w:r>
-        <w:rPr>
-          <w:rFonts w:ascii="Times New Roman" w:hAnsi="Times New Roman" w:cs="Times New Roman"/>
-          <w:sz w:val="24"/>
-          <w:szCs w:val="24"/>
-        </w:rPr>
-        <w:t xml:space="preserve">Do you think that your group members did a fair share of the work? If </w:t>
-      </w:r>
-      <w:r>
-        <w:rPr>
-          <w:rFonts w:ascii="Times New Roman" w:hAnsi="Times New Roman" w:cs="Times New Roman"/>
-          <w:sz w:val="24"/>
-          <w:szCs w:val="24"/>
-        </w:rPr>
-        <w:t>not, please explain why.</w:t>
+      <w:r>
+        <w:rPr>
+          <w:rFonts w:ascii="Times New Roman" w:hAnsi="Times New Roman" w:cs="Times New Roman"/>
+          <w:sz w:val="24"/>
+          <w:szCs w:val="24"/>
+        </w:rPr>
+        <w:t xml:space="preserve">Triolo, Jennifer Kauffman </w:t>
+      </w:r>
+    </w:p>
+    <w:p>
+      <w:pPr>
+        <w:spacing w:after="0"/>
+        <w:rPr>
+          <w:rFonts w:ascii="Times New Roman" w:hAnsi="Times New Roman" w:cs="Times New Roman"/>
+          <w:sz w:val="24"/>
+          <w:szCs w:val="24"/>
+        </w:rPr>
+      </w:pPr>
+    </w:p>
+    <w:p>
+      <w:pPr>
+        <w:spacing w:after="0"/>
+        <w:rPr>
+          <w:rFonts w:ascii="Times New Roman" w:hAnsi="Times New Roman" w:cs="Times New Roman"/>
+          <w:sz w:val="24"/>
+          <w:szCs w:val="24"/>
+        </w:rPr>
+      </w:pPr>
+      <w:r>
+        <w:rPr>
+          <w:rFonts w:ascii="Times New Roman" w:hAnsi="Times New Roman" w:cs="Times New Roman"/>
+          <w:sz w:val="24"/>
+          <w:szCs w:val="24"/>
+        </w:rPr>
+        <w:t>Do you think that your group members did a fair share of the work? If not, please explain why.</w:t>
       </w:r>
     </w:p>
     <w:p>

</xml_diff>